<commit_message>
Add the weekly pro3I content
</commit_message>
<xml_diff>
--- a/Module/pro3I/00_Moduldokumentation.docx
+++ b/Module/pro3I/00_Moduldokumentation.docx
@@ -1,6 +1,6 @@
 
 <file path=word/document.xml><?xml version="1.0" encoding="utf-8"?>
-<w:document xmlns:wpc="http://schemas.microsoft.com/office/word/2010/wordprocessingCanvas" xmlns:mc="http://schemas.openxmlformats.org/markup-compatibility/2006" xmlns:o="urn:schemas-microsoft-com:office:office" xmlns:r="http://schemas.openxmlformats.org/officeDocument/2006/relationships" xmlns:m="http://schemas.openxmlformats.org/officeDocument/2006/math" xmlns:v="urn:schemas-microsoft-com:vml" xmlns:wp14="http://schemas.microsoft.com/office/word/2010/wordprocessingDrawing" xmlns:wp="http://schemas.openxmlformats.org/drawingml/2006/wordprocessingDrawing" xmlns:w10="urn:schemas-microsoft-com:office:word" xmlns:w="http://schemas.openxmlformats.org/wordprocessingml/2006/main" xmlns:w14="http://schemas.microsoft.com/office/word/2010/wordml" xmlns:w15="http://schemas.microsoft.com/office/word/2012/wordml" xmlns:wpg="http://schemas.microsoft.com/office/word/2010/wordprocessingGroup" xmlns:wpi="http://schemas.microsoft.com/office/word/2010/wordprocessingInk" xmlns:wne="http://schemas.microsoft.com/office/word/2006/wordml" xmlns:wps="http://schemas.microsoft.com/office/word/2010/wordprocessingShape" mc:Ignorable="w14 w15 wp14">
+<w:document xmlns:wpc="http://schemas.microsoft.com/office/word/2010/wordprocessingCanvas" xmlns:cx="http://schemas.microsoft.com/office/drawing/2014/chartex" xmlns:cx1="http://schemas.microsoft.com/office/drawing/2015/9/8/chartex" xmlns:cx2="http://schemas.microsoft.com/office/drawing/2015/10/21/chartex" xmlns:mc="http://schemas.openxmlformats.org/markup-compatibility/2006" xmlns:o="urn:schemas-microsoft-com:office:office" xmlns:r="http://schemas.openxmlformats.org/officeDocument/2006/relationships" xmlns:m="http://schemas.openxmlformats.org/officeDocument/2006/math" xmlns:v="urn:schemas-microsoft-com:vml" xmlns:wp14="http://schemas.microsoft.com/office/word/2010/wordprocessingDrawing" xmlns:wp="http://schemas.openxmlformats.org/drawingml/2006/wordprocessingDrawing" xmlns:w10="urn:schemas-microsoft-com:office:word" xmlns:w="http://schemas.openxmlformats.org/wordprocessingml/2006/main" xmlns:w14="http://schemas.microsoft.com/office/word/2010/wordml" xmlns:w15="http://schemas.microsoft.com/office/word/2012/wordml" xmlns:w16se="http://schemas.microsoft.com/office/word/2015/wordml/symex" xmlns:wpg="http://schemas.microsoft.com/office/word/2010/wordprocessingGroup" xmlns:wpi="http://schemas.microsoft.com/office/word/2010/wordprocessingInk" xmlns:wne="http://schemas.microsoft.com/office/word/2006/wordml" xmlns:wps="http://schemas.microsoft.com/office/word/2010/wordprocessingShape" mc:Ignorable="w14 w15 w16se wp14">
   <w:body>
     <w:sdt>
       <w:sdtPr>
@@ -558,7 +558,7 @@
           <w:r>
             <w:fldChar w:fldCharType="separate"/>
           </w:r>
-          <w:hyperlink w:anchor="_Toc462168665" w:history="1">
+          <w:hyperlink w:anchor="_Toc462938404" w:history="1">
             <w:r>
               <w:rPr>
                 <w:rStyle w:val="Hyperlink"/>
@@ -600,7 +600,7 @@
                 <w:noProof/>
                 <w:webHidden/>
               </w:rPr>
-              <w:instrText xml:space="preserve"> PAGEREF _Toc462168665 \h </w:instrText>
+              <w:instrText xml:space="preserve"> PAGEREF _Toc462938404 \h </w:instrText>
             </w:r>
             <w:r>
               <w:rPr>
@@ -644,7 +644,7 @@
               <w:lang w:eastAsia="de-CH"/>
             </w:rPr>
           </w:pPr>
-          <w:hyperlink w:anchor="_Toc462168666" w:history="1">
+          <w:hyperlink w:anchor="_Toc462938405" w:history="1">
             <w:r>
               <w:rPr>
                 <w:rStyle w:val="Hyperlink"/>
@@ -686,7 +686,7 @@
                 <w:noProof/>
                 <w:webHidden/>
               </w:rPr>
-              <w:instrText xml:space="preserve"> PAGEREF _Toc462168666 \h </w:instrText>
+              <w:instrText xml:space="preserve"> PAGEREF _Toc462938405 \h </w:instrText>
             </w:r>
             <w:r>
               <w:rPr>
@@ -730,7 +730,7 @@
               <w:lang w:eastAsia="de-CH"/>
             </w:rPr>
           </w:pPr>
-          <w:hyperlink w:anchor="_Toc462168667" w:history="1">
+          <w:hyperlink w:anchor="_Toc462938406" w:history="1">
             <w:r>
               <w:rPr>
                 <w:rStyle w:val="Hyperlink"/>
@@ -772,7 +772,7 @@
                 <w:noProof/>
                 <w:webHidden/>
               </w:rPr>
-              <w:instrText xml:space="preserve"> PAGEREF _Toc462168667 \h </w:instrText>
+              <w:instrText xml:space="preserve"> PAGEREF _Toc462938406 \h </w:instrText>
             </w:r>
             <w:r>
               <w:rPr>
@@ -816,7 +816,7 @@
               <w:lang w:eastAsia="de-CH"/>
             </w:rPr>
           </w:pPr>
-          <w:hyperlink w:anchor="_Toc462168668" w:history="1">
+          <w:hyperlink w:anchor="_Toc462938407" w:history="1">
             <w:r>
               <w:rPr>
                 <w:rStyle w:val="Hyperlink"/>
@@ -858,7 +858,7 @@
                 <w:noProof/>
                 <w:webHidden/>
               </w:rPr>
-              <w:instrText xml:space="preserve"> PAGEREF _Toc462168668 \h </w:instrText>
+              <w:instrText xml:space="preserve"> PAGEREF _Toc462938407 \h </w:instrText>
             </w:r>
             <w:r>
               <w:rPr>
@@ -898,7 +898,7 @@
               <w:lang w:eastAsia="de-CH"/>
             </w:rPr>
           </w:pPr>
-          <w:hyperlink w:anchor="_Toc462168669" w:history="1">
+          <w:hyperlink w:anchor="_Toc462938408" w:history="1">
             <w:r>
               <w:rPr>
                 <w:rStyle w:val="Hyperlink"/>
@@ -940,7 +940,7 @@
                 <w:noProof/>
                 <w:webHidden/>
               </w:rPr>
-              <w:instrText xml:space="preserve"> PAGEREF _Toc462168669 \h </w:instrText>
+              <w:instrText xml:space="preserve"> PAGEREF _Toc462938408 \h </w:instrText>
             </w:r>
             <w:r>
               <w:rPr>
@@ -961,6 +961,342 @@
                 <w:webHidden/>
               </w:rPr>
               <w:t>3</w:t>
+            </w:r>
+            <w:r>
+              <w:rPr>
+                <w:noProof/>
+                <w:webHidden/>
+              </w:rPr>
+              <w:fldChar w:fldCharType="end"/>
+            </w:r>
+          </w:hyperlink>
+        </w:p>
+        <w:p>
+          <w:pPr>
+            <w:pStyle w:val="Verzeichnis1"/>
+            <w:rPr>
+              <w:rFonts w:eastAsiaTheme="minorEastAsia"/>
+              <w:noProof/>
+              <w:lang w:eastAsia="de-CH"/>
+            </w:rPr>
+          </w:pPr>
+          <w:hyperlink w:anchor="_Toc462938409" w:history="1">
+            <w:r>
+              <w:rPr>
+                <w:rStyle w:val="Hyperlink"/>
+                <w:noProof/>
+              </w:rPr>
+              <w:t>3</w:t>
+            </w:r>
+            <w:r>
+              <w:rPr>
+                <w:rFonts w:eastAsiaTheme="minorEastAsia"/>
+                <w:noProof/>
+                <w:lang w:eastAsia="de-CH"/>
+              </w:rPr>
+              <w:tab/>
+            </w:r>
+            <w:r>
+              <w:rPr>
+                <w:rStyle w:val="Hyperlink"/>
+                <w:noProof/>
+              </w:rPr>
+              <w:t>Woche 2</w:t>
+            </w:r>
+            <w:r>
+              <w:rPr>
+                <w:noProof/>
+                <w:webHidden/>
+              </w:rPr>
+              <w:tab/>
+            </w:r>
+            <w:r>
+              <w:rPr>
+                <w:noProof/>
+                <w:webHidden/>
+              </w:rPr>
+              <w:fldChar w:fldCharType="begin"/>
+            </w:r>
+            <w:r>
+              <w:rPr>
+                <w:noProof/>
+                <w:webHidden/>
+              </w:rPr>
+              <w:instrText xml:space="preserve"> PAGEREF _Toc462938409 \h </w:instrText>
+            </w:r>
+            <w:r>
+              <w:rPr>
+                <w:noProof/>
+                <w:webHidden/>
+              </w:rPr>
+            </w:r>
+            <w:r>
+              <w:rPr>
+                <w:noProof/>
+                <w:webHidden/>
+              </w:rPr>
+              <w:fldChar w:fldCharType="separate"/>
+            </w:r>
+            <w:r>
+              <w:rPr>
+                <w:noProof/>
+                <w:webHidden/>
+              </w:rPr>
+              <w:t>4</w:t>
+            </w:r>
+            <w:r>
+              <w:rPr>
+                <w:noProof/>
+                <w:webHidden/>
+              </w:rPr>
+              <w:fldChar w:fldCharType="end"/>
+            </w:r>
+          </w:hyperlink>
+        </w:p>
+        <w:p>
+          <w:pPr>
+            <w:pStyle w:val="Verzeichnis2"/>
+            <w:tabs>
+              <w:tab w:val="left" w:pos="880"/>
+              <w:tab w:val="right" w:leader="dot" w:pos="9062"/>
+            </w:tabs>
+            <w:rPr>
+              <w:rFonts w:eastAsiaTheme="minorEastAsia"/>
+              <w:noProof/>
+              <w:lang w:eastAsia="de-CH"/>
+            </w:rPr>
+          </w:pPr>
+          <w:hyperlink w:anchor="_Toc462938410" w:history="1">
+            <w:r>
+              <w:rPr>
+                <w:rStyle w:val="Hyperlink"/>
+                <w:noProof/>
+              </w:rPr>
+              <w:t>3.1</w:t>
+            </w:r>
+            <w:r>
+              <w:rPr>
+                <w:rFonts w:eastAsiaTheme="minorEastAsia"/>
+                <w:noProof/>
+                <w:lang w:eastAsia="de-CH"/>
+              </w:rPr>
+              <w:tab/>
+            </w:r>
+            <w:r>
+              <w:rPr>
+                <w:rStyle w:val="Hyperlink"/>
+                <w:noProof/>
+              </w:rPr>
+              <w:t>Einleitung</w:t>
+            </w:r>
+            <w:r>
+              <w:rPr>
+                <w:noProof/>
+                <w:webHidden/>
+              </w:rPr>
+              <w:tab/>
+            </w:r>
+            <w:r>
+              <w:rPr>
+                <w:noProof/>
+                <w:webHidden/>
+              </w:rPr>
+              <w:fldChar w:fldCharType="begin"/>
+            </w:r>
+            <w:r>
+              <w:rPr>
+                <w:noProof/>
+                <w:webHidden/>
+              </w:rPr>
+              <w:instrText xml:space="preserve"> PAGEREF _Toc462938410 \h </w:instrText>
+            </w:r>
+            <w:r>
+              <w:rPr>
+                <w:noProof/>
+                <w:webHidden/>
+              </w:rPr>
+            </w:r>
+            <w:r>
+              <w:rPr>
+                <w:noProof/>
+                <w:webHidden/>
+              </w:rPr>
+              <w:fldChar w:fldCharType="separate"/>
+            </w:r>
+            <w:r>
+              <w:rPr>
+                <w:noProof/>
+                <w:webHidden/>
+              </w:rPr>
+              <w:t>4</w:t>
+            </w:r>
+            <w:r>
+              <w:rPr>
+                <w:noProof/>
+                <w:webHidden/>
+              </w:rPr>
+              <w:fldChar w:fldCharType="end"/>
+            </w:r>
+          </w:hyperlink>
+        </w:p>
+        <w:p>
+          <w:pPr>
+            <w:pStyle w:val="Verzeichnis2"/>
+            <w:tabs>
+              <w:tab w:val="left" w:pos="880"/>
+              <w:tab w:val="right" w:leader="dot" w:pos="9062"/>
+            </w:tabs>
+            <w:rPr>
+              <w:rFonts w:eastAsiaTheme="minorEastAsia"/>
+              <w:noProof/>
+              <w:lang w:eastAsia="de-CH"/>
+            </w:rPr>
+          </w:pPr>
+          <w:hyperlink w:anchor="_Toc462938411" w:history="1">
+            <w:r>
+              <w:rPr>
+                <w:rStyle w:val="Hyperlink"/>
+                <w:noProof/>
+              </w:rPr>
+              <w:t>3.2</w:t>
+            </w:r>
+            <w:r>
+              <w:rPr>
+                <w:rFonts w:eastAsiaTheme="minorEastAsia"/>
+                <w:noProof/>
+                <w:lang w:eastAsia="de-CH"/>
+              </w:rPr>
+              <w:tab/>
+            </w:r>
+            <w:r>
+              <w:rPr>
+                <w:rStyle w:val="Hyperlink"/>
+                <w:noProof/>
+              </w:rPr>
+              <w:t>Umfang</w:t>
+            </w:r>
+            <w:r>
+              <w:rPr>
+                <w:noProof/>
+                <w:webHidden/>
+              </w:rPr>
+              <w:tab/>
+            </w:r>
+            <w:r>
+              <w:rPr>
+                <w:noProof/>
+                <w:webHidden/>
+              </w:rPr>
+              <w:fldChar w:fldCharType="begin"/>
+            </w:r>
+            <w:r>
+              <w:rPr>
+                <w:noProof/>
+                <w:webHidden/>
+              </w:rPr>
+              <w:instrText xml:space="preserve"> PAGEREF _Toc462938411 \h </w:instrText>
+            </w:r>
+            <w:r>
+              <w:rPr>
+                <w:noProof/>
+                <w:webHidden/>
+              </w:rPr>
+            </w:r>
+            <w:r>
+              <w:rPr>
+                <w:noProof/>
+                <w:webHidden/>
+              </w:rPr>
+              <w:fldChar w:fldCharType="separate"/>
+            </w:r>
+            <w:r>
+              <w:rPr>
+                <w:noProof/>
+                <w:webHidden/>
+              </w:rPr>
+              <w:t>4</w:t>
+            </w:r>
+            <w:r>
+              <w:rPr>
+                <w:noProof/>
+                <w:webHidden/>
+              </w:rPr>
+              <w:fldChar w:fldCharType="end"/>
+            </w:r>
+          </w:hyperlink>
+        </w:p>
+        <w:p>
+          <w:pPr>
+            <w:pStyle w:val="Verzeichnis1"/>
+            <w:rPr>
+              <w:rFonts w:eastAsiaTheme="minorEastAsia"/>
+              <w:noProof/>
+              <w:lang w:eastAsia="de-CH"/>
+            </w:rPr>
+          </w:pPr>
+          <w:hyperlink w:anchor="_Toc462938412" w:history="1">
+            <w:r>
+              <w:rPr>
+                <w:rStyle w:val="Hyperlink"/>
+                <w:noProof/>
+              </w:rPr>
+              <w:t>4</w:t>
+            </w:r>
+            <w:r>
+              <w:rPr>
+                <w:rFonts w:eastAsiaTheme="minorEastAsia"/>
+                <w:noProof/>
+                <w:lang w:eastAsia="de-CH"/>
+              </w:rPr>
+              <w:tab/>
+            </w:r>
+            <w:r>
+              <w:rPr>
+                <w:rStyle w:val="Hyperlink"/>
+                <w:noProof/>
+              </w:rPr>
+              <w:t>Woche 3</w:t>
+            </w:r>
+            <w:r>
+              <w:rPr>
+                <w:noProof/>
+                <w:webHidden/>
+              </w:rPr>
+              <w:tab/>
+            </w:r>
+            <w:r>
+              <w:rPr>
+                <w:noProof/>
+                <w:webHidden/>
+              </w:rPr>
+              <w:fldChar w:fldCharType="begin"/>
+            </w:r>
+            <w:r>
+              <w:rPr>
+                <w:noProof/>
+                <w:webHidden/>
+              </w:rPr>
+              <w:instrText xml:space="preserve"> PAGEREF _Toc462938412 \h </w:instrText>
+            </w:r>
+            <w:r>
+              <w:rPr>
+                <w:noProof/>
+                <w:webHidden/>
+              </w:rPr>
+            </w:r>
+            <w:r>
+              <w:rPr>
+                <w:noProof/>
+                <w:webHidden/>
+              </w:rPr>
+              <w:fldChar w:fldCharType="separate"/>
+            </w:r>
+            <w:r>
+              <w:rPr>
+                <w:noProof/>
+                <w:webHidden/>
+              </w:rPr>
+              <w:t>5</w:t>
             </w:r>
             <w:r>
               <w:rPr>
@@ -997,7 +1333,7 @@
       </w:pPr>
       <w:bookmarkStart w:id="1" w:name="_Toc430435984"/>
       <w:bookmarkStart w:id="2" w:name="_Toc431304092"/>
-      <w:bookmarkStart w:id="3" w:name="_Toc462168665"/>
+      <w:bookmarkStart w:id="3" w:name="_Toc462938404"/>
       <w:r>
         <w:lastRenderedPageBreak/>
         <w:t>Einleitung</w:t>
@@ -1013,7 +1349,7 @@
       <w:bookmarkStart w:id="4" w:name="_Toc430422362"/>
       <w:bookmarkStart w:id="5" w:name="_Toc430435985"/>
       <w:bookmarkStart w:id="6" w:name="_Toc431304093"/>
-      <w:bookmarkStart w:id="7" w:name="_Toc462168666"/>
+      <w:bookmarkStart w:id="7" w:name="_Toc462938405"/>
       <w:r>
         <w:t>Einleitung</w:t>
       </w:r>
@@ -1043,7 +1379,7 @@
       <w:bookmarkStart w:id="8" w:name="_Toc430422363"/>
       <w:bookmarkStart w:id="9" w:name="_Toc430435986"/>
       <w:bookmarkStart w:id="10" w:name="_Toc431304094"/>
-      <w:bookmarkStart w:id="11" w:name="_Toc462168667"/>
+      <w:bookmarkStart w:id="11" w:name="_Toc462938406"/>
       <w:r>
         <w:t>Lernziele</w:t>
       </w:r>
@@ -1076,7 +1412,7 @@
       <w:bookmarkStart w:id="12" w:name="_Toc430422364"/>
       <w:bookmarkStart w:id="13" w:name="_Toc430435987"/>
       <w:bookmarkStart w:id="14" w:name="_Toc431304095"/>
-      <w:bookmarkStart w:id="15" w:name="_Toc462168668"/>
+      <w:bookmarkStart w:id="15" w:name="_Toc462938407"/>
       <w:r>
         <w:t>Prüfungen</w:t>
       </w:r>
@@ -1087,7 +1423,7 @@
     </w:p>
     <w:p>
       <w:r>
-        <w:t>TODO</w:t>
+        <w:t>Die Modulnote setzt sich aus der komplexen Berechnung des Projektes 3 zusammen.</w:t>
       </w:r>
     </w:p>
     <w:p/>
@@ -1095,7 +1431,7 @@
       <w:pPr>
         <w:pStyle w:val="berschrift1"/>
       </w:pPr>
-      <w:bookmarkStart w:id="16" w:name="_Toc462168669"/>
+      <w:bookmarkStart w:id="16" w:name="_Toc462938408"/>
       <w:r>
         <w:lastRenderedPageBreak/>
         <w:t>Woche 1</w:t>
@@ -1104,8 +1440,92 @@
     </w:p>
     <w:p>
       <w:r>
-        <w:t>TODO</w:t>
+        <w:t>In der ersten Woche ging es um die Teambildung und das Finden eines passenden Projektes.</w:t>
       </w:r>
+    </w:p>
+    <w:p/>
+    <w:p>
+      <w:pPr>
+        <w:pStyle w:val="berschrift1"/>
+      </w:pPr>
+      <w:bookmarkStart w:id="17" w:name="_Toc462938409"/>
+      <w:r>
+        <w:lastRenderedPageBreak/>
+        <w:t>Woche 2</w:t>
+      </w:r>
+      <w:bookmarkEnd w:id="17"/>
+    </w:p>
+    <w:p>
+      <w:pPr>
+        <w:pStyle w:val="berschrift2"/>
+      </w:pPr>
+      <w:bookmarkStart w:id="18" w:name="_Toc462938410"/>
+      <w:r>
+        <w:t>Einleitung</w:t>
+      </w:r>
+      <w:bookmarkEnd w:id="18"/>
+    </w:p>
+    <w:p>
+      <w:r>
+        <w:t>In Woche 3 fand das Microteaching für mich als Software Architect an. Dabei wurden folgende Themen besprochen.</w:t>
+      </w:r>
+    </w:p>
+    <w:p>
+      <w:pPr>
+        <w:pStyle w:val="berschrift2"/>
+      </w:pPr>
+      <w:bookmarkStart w:id="19" w:name="_Toc462938411"/>
+      <w:r>
+        <w:t>Umfang</w:t>
+      </w:r>
+      <w:bookmarkEnd w:id="19"/>
+    </w:p>
+    <w:p>
+      <w:r>
+        <w:t>Der Software Architect muss folgende Dokumente einreichen</w:t>
+      </w:r>
+    </w:p>
+    <w:p>
+      <w:pPr>
+        <w:pStyle w:val="Listenabsatz"/>
+        <w:numPr>
+          <w:ilvl w:val="0"/>
+          <w:numId w:val="3"/>
+        </w:numPr>
+      </w:pPr>
+      <w:r>
+        <w:t xml:space="preserve">Eine </w:t>
+      </w:r>
+      <w:r>
+        <w:t>detaillierte</w:t>
+      </w:r>
+      <w:r>
+        <w:t xml:space="preserve"> Dokumentation des Produktes. Diese Dokumentation stellt eine Momentaufnahme des Projektes dar</w:t>
+      </w:r>
+    </w:p>
+    <w:p>
+      <w:pPr>
+        <w:pStyle w:val="Listenabsatz"/>
+        <w:numPr>
+          <w:ilvl w:val="0"/>
+          <w:numId w:val="3"/>
+        </w:numPr>
+      </w:pPr>
+      <w:r>
+        <w:t>Einen Statusreport, wie sich das Projekt entwickelt (Report basiert auf einem Template)</w:t>
+      </w:r>
+    </w:p>
+    <w:p/>
+    <w:p>
+      <w:pPr>
+        <w:pStyle w:val="berschrift1"/>
+      </w:pPr>
+      <w:bookmarkStart w:id="20" w:name="_Toc462938412"/>
+      <w:r>
+        <w:lastRenderedPageBreak/>
+        <w:t>Woche 3</w:t>
+      </w:r>
+      <w:bookmarkEnd w:id="20"/>
     </w:p>
     <w:p/>
     <w:sectPr>
@@ -1123,7 +1543,7 @@
 </file>
 
 <file path=word/endnotes.xml><?xml version="1.0" encoding="utf-8"?>
-<w:endnotes xmlns:wpc="http://schemas.microsoft.com/office/word/2010/wordprocessingCanvas" xmlns:mc="http://schemas.openxmlformats.org/markup-compatibility/2006" xmlns:o="urn:schemas-microsoft-com:office:office" xmlns:r="http://schemas.openxmlformats.org/officeDocument/2006/relationships" xmlns:m="http://schemas.openxmlformats.org/officeDocument/2006/math" xmlns:v="urn:schemas-microsoft-com:vml" xmlns:wp14="http://schemas.microsoft.com/office/word/2010/wordprocessingDrawing" xmlns:wp="http://schemas.openxmlformats.org/drawingml/2006/wordprocessingDrawing" xmlns:w10="urn:schemas-microsoft-com:office:word" xmlns:w="http://schemas.openxmlformats.org/wordprocessingml/2006/main" xmlns:w14="http://schemas.microsoft.com/office/word/2010/wordml" xmlns:w15="http://schemas.microsoft.com/office/word/2012/wordml" xmlns:wpg="http://schemas.microsoft.com/office/word/2010/wordprocessingGroup" xmlns:wpi="http://schemas.microsoft.com/office/word/2010/wordprocessingInk" xmlns:wne="http://schemas.microsoft.com/office/word/2006/wordml" xmlns:wps="http://schemas.microsoft.com/office/word/2010/wordprocessingShape" mc:Ignorable="w14 w15 wp14">
+<w:endnotes xmlns:wpc="http://schemas.microsoft.com/office/word/2010/wordprocessingCanvas" xmlns:cx="http://schemas.microsoft.com/office/drawing/2014/chartex" xmlns:cx1="http://schemas.microsoft.com/office/drawing/2015/9/8/chartex" xmlns:cx2="http://schemas.microsoft.com/office/drawing/2015/10/21/chartex" xmlns:mc="http://schemas.openxmlformats.org/markup-compatibility/2006" xmlns:o="urn:schemas-microsoft-com:office:office" xmlns:r="http://schemas.openxmlformats.org/officeDocument/2006/relationships" xmlns:m="http://schemas.openxmlformats.org/officeDocument/2006/math" xmlns:v="urn:schemas-microsoft-com:vml" xmlns:wp14="http://schemas.microsoft.com/office/word/2010/wordprocessingDrawing" xmlns:wp="http://schemas.openxmlformats.org/drawingml/2006/wordprocessingDrawing" xmlns:w10="urn:schemas-microsoft-com:office:word" xmlns:w="http://schemas.openxmlformats.org/wordprocessingml/2006/main" xmlns:w14="http://schemas.microsoft.com/office/word/2010/wordml" xmlns:w15="http://schemas.microsoft.com/office/word/2012/wordml" xmlns:w16se="http://schemas.microsoft.com/office/word/2015/wordml/symex" xmlns:wpg="http://schemas.microsoft.com/office/word/2010/wordprocessingGroup" xmlns:wpi="http://schemas.microsoft.com/office/word/2010/wordprocessingInk" xmlns:wne="http://schemas.microsoft.com/office/word/2006/wordml" xmlns:wps="http://schemas.microsoft.com/office/word/2010/wordprocessingShape" mc:Ignorable="w14 w15 w16se wp14">
   <w:endnote w:type="separator" w:id="-1">
     <w:p>
       <w:pPr>
@@ -1148,7 +1568,7 @@
 </file>
 
 <file path=word/footer1.xml><?xml version="1.0" encoding="utf-8"?>
-<w:ftr xmlns:wpc="http://schemas.microsoft.com/office/word/2010/wordprocessingCanvas" xmlns:mc="http://schemas.openxmlformats.org/markup-compatibility/2006" xmlns:o="urn:schemas-microsoft-com:office:office" xmlns:r="http://schemas.openxmlformats.org/officeDocument/2006/relationships" xmlns:m="http://schemas.openxmlformats.org/officeDocument/2006/math" xmlns:v="urn:schemas-microsoft-com:vml" xmlns:wp14="http://schemas.microsoft.com/office/word/2010/wordprocessingDrawing" xmlns:wp="http://schemas.openxmlformats.org/drawingml/2006/wordprocessingDrawing" xmlns:w10="urn:schemas-microsoft-com:office:word" xmlns:w="http://schemas.openxmlformats.org/wordprocessingml/2006/main" xmlns:w14="http://schemas.microsoft.com/office/word/2010/wordml" xmlns:w15="http://schemas.microsoft.com/office/word/2012/wordml" xmlns:wpg="http://schemas.microsoft.com/office/word/2010/wordprocessingGroup" xmlns:wpi="http://schemas.microsoft.com/office/word/2010/wordprocessingInk" xmlns:wne="http://schemas.microsoft.com/office/word/2006/wordml" xmlns:wps="http://schemas.microsoft.com/office/word/2010/wordprocessingShape" mc:Ignorable="w14 w15 wp14">
+<w:ftr xmlns:wpc="http://schemas.microsoft.com/office/word/2010/wordprocessingCanvas" xmlns:cx="http://schemas.microsoft.com/office/drawing/2014/chartex" xmlns:cx1="http://schemas.microsoft.com/office/drawing/2015/9/8/chartex" xmlns:cx2="http://schemas.microsoft.com/office/drawing/2015/10/21/chartex" xmlns:mc="http://schemas.openxmlformats.org/markup-compatibility/2006" xmlns:o="urn:schemas-microsoft-com:office:office" xmlns:r="http://schemas.openxmlformats.org/officeDocument/2006/relationships" xmlns:m="http://schemas.openxmlformats.org/officeDocument/2006/math" xmlns:v="urn:schemas-microsoft-com:vml" xmlns:wp14="http://schemas.microsoft.com/office/word/2010/wordprocessingDrawing" xmlns:wp="http://schemas.openxmlformats.org/drawingml/2006/wordprocessingDrawing" xmlns:w10="urn:schemas-microsoft-com:office:word" xmlns:w="http://schemas.openxmlformats.org/wordprocessingml/2006/main" xmlns:w14="http://schemas.microsoft.com/office/word/2010/wordml" xmlns:w15="http://schemas.microsoft.com/office/word/2012/wordml" xmlns:w16se="http://schemas.microsoft.com/office/word/2015/wordml/symex" xmlns:wpg="http://schemas.microsoft.com/office/word/2010/wordprocessingGroup" xmlns:wpi="http://schemas.microsoft.com/office/word/2010/wordprocessingInk" xmlns:wne="http://schemas.microsoft.com/office/word/2006/wordml" xmlns:wps="http://schemas.microsoft.com/office/word/2010/wordprocessingShape" mc:Ignorable="w14 w15 w16se wp14">
   <w:p>
     <w:pPr>
       <w:pStyle w:val="Fuzeile"/>
@@ -1246,7 +1666,7 @@
       <w:rPr>
         <w:noProof/>
       </w:rPr>
-      <w:t>3</w:t>
+      <w:t>5</w:t>
     </w:r>
     <w:r>
       <w:rPr>
@@ -1288,7 +1708,7 @@
       <w:rPr>
         <w:noProof/>
       </w:rPr>
-      <w:t>3</w:t>
+      <w:t>5</w:t>
     </w:r>
     <w:r>
       <w:rPr>
@@ -1307,7 +1727,7 @@
 </file>
 
 <file path=word/footnotes.xml><?xml version="1.0" encoding="utf-8"?>
-<w:footnotes xmlns:wpc="http://schemas.microsoft.com/office/word/2010/wordprocessingCanvas" xmlns:mc="http://schemas.openxmlformats.org/markup-compatibility/2006" xmlns:o="urn:schemas-microsoft-com:office:office" xmlns:r="http://schemas.openxmlformats.org/officeDocument/2006/relationships" xmlns:m="http://schemas.openxmlformats.org/officeDocument/2006/math" xmlns:v="urn:schemas-microsoft-com:vml" xmlns:wp14="http://schemas.microsoft.com/office/word/2010/wordprocessingDrawing" xmlns:wp="http://schemas.openxmlformats.org/drawingml/2006/wordprocessingDrawing" xmlns:w10="urn:schemas-microsoft-com:office:word" xmlns:w="http://schemas.openxmlformats.org/wordprocessingml/2006/main" xmlns:w14="http://schemas.microsoft.com/office/word/2010/wordml" xmlns:w15="http://schemas.microsoft.com/office/word/2012/wordml" xmlns:wpg="http://schemas.microsoft.com/office/word/2010/wordprocessingGroup" xmlns:wpi="http://schemas.microsoft.com/office/word/2010/wordprocessingInk" xmlns:wne="http://schemas.microsoft.com/office/word/2006/wordml" xmlns:wps="http://schemas.microsoft.com/office/word/2010/wordprocessingShape" mc:Ignorable="w14 w15 wp14">
+<w:footnotes xmlns:wpc="http://schemas.microsoft.com/office/word/2010/wordprocessingCanvas" xmlns:cx="http://schemas.microsoft.com/office/drawing/2014/chartex" xmlns:cx1="http://schemas.microsoft.com/office/drawing/2015/9/8/chartex" xmlns:cx2="http://schemas.microsoft.com/office/drawing/2015/10/21/chartex" xmlns:mc="http://schemas.openxmlformats.org/markup-compatibility/2006" xmlns:o="urn:schemas-microsoft-com:office:office" xmlns:r="http://schemas.openxmlformats.org/officeDocument/2006/relationships" xmlns:m="http://schemas.openxmlformats.org/officeDocument/2006/math" xmlns:v="urn:schemas-microsoft-com:vml" xmlns:wp14="http://schemas.microsoft.com/office/word/2010/wordprocessingDrawing" xmlns:wp="http://schemas.openxmlformats.org/drawingml/2006/wordprocessingDrawing" xmlns:w10="urn:schemas-microsoft-com:office:word" xmlns:w="http://schemas.openxmlformats.org/wordprocessingml/2006/main" xmlns:w14="http://schemas.microsoft.com/office/word/2010/wordml" xmlns:w15="http://schemas.microsoft.com/office/word/2012/wordml" xmlns:w16se="http://schemas.microsoft.com/office/word/2015/wordml/symex" xmlns:wpg="http://schemas.microsoft.com/office/word/2010/wordprocessingGroup" xmlns:wpi="http://schemas.microsoft.com/office/word/2010/wordprocessingInk" xmlns:wne="http://schemas.microsoft.com/office/word/2006/wordml" xmlns:wps="http://schemas.microsoft.com/office/word/2010/wordprocessingShape" mc:Ignorable="w14 w15 w16se wp14">
   <w:footnote w:type="separator" w:id="-1">
     <w:p>
       <w:pPr>
@@ -1332,7 +1752,7 @@
 </file>
 
 <file path=word/header1.xml><?xml version="1.0" encoding="utf-8"?>
-<w:hdr xmlns:wpc="http://schemas.microsoft.com/office/word/2010/wordprocessingCanvas" xmlns:mc="http://schemas.openxmlformats.org/markup-compatibility/2006" xmlns:o="urn:schemas-microsoft-com:office:office" xmlns:r="http://schemas.openxmlformats.org/officeDocument/2006/relationships" xmlns:m="http://schemas.openxmlformats.org/officeDocument/2006/math" xmlns:v="urn:schemas-microsoft-com:vml" xmlns:wp14="http://schemas.microsoft.com/office/word/2010/wordprocessingDrawing" xmlns:wp="http://schemas.openxmlformats.org/drawingml/2006/wordprocessingDrawing" xmlns:w10="urn:schemas-microsoft-com:office:word" xmlns:w="http://schemas.openxmlformats.org/wordprocessingml/2006/main" xmlns:w14="http://schemas.microsoft.com/office/word/2010/wordml" xmlns:w15="http://schemas.microsoft.com/office/word/2012/wordml" xmlns:wpg="http://schemas.microsoft.com/office/word/2010/wordprocessingGroup" xmlns:wpi="http://schemas.microsoft.com/office/word/2010/wordprocessingInk" xmlns:wne="http://schemas.microsoft.com/office/word/2006/wordml" xmlns:wps="http://schemas.microsoft.com/office/word/2010/wordprocessingShape" mc:Ignorable="w14 w15 wp14">
+<w:hdr xmlns:wpc="http://schemas.microsoft.com/office/word/2010/wordprocessingCanvas" xmlns:cx="http://schemas.microsoft.com/office/drawing/2014/chartex" xmlns:cx1="http://schemas.microsoft.com/office/drawing/2015/9/8/chartex" xmlns:cx2="http://schemas.microsoft.com/office/drawing/2015/10/21/chartex" xmlns:mc="http://schemas.openxmlformats.org/markup-compatibility/2006" xmlns:o="urn:schemas-microsoft-com:office:office" xmlns:r="http://schemas.openxmlformats.org/officeDocument/2006/relationships" xmlns:m="http://schemas.openxmlformats.org/officeDocument/2006/math" xmlns:v="urn:schemas-microsoft-com:vml" xmlns:wp14="http://schemas.microsoft.com/office/word/2010/wordprocessingDrawing" xmlns:wp="http://schemas.openxmlformats.org/drawingml/2006/wordprocessingDrawing" xmlns:w10="urn:schemas-microsoft-com:office:word" xmlns:w="http://schemas.openxmlformats.org/wordprocessingml/2006/main" xmlns:w14="http://schemas.microsoft.com/office/word/2010/wordml" xmlns:w15="http://schemas.microsoft.com/office/word/2012/wordml" xmlns:w16se="http://schemas.microsoft.com/office/word/2015/wordml/symex" xmlns:wpg="http://schemas.microsoft.com/office/word/2010/wordprocessingGroup" xmlns:wpi="http://schemas.microsoft.com/office/word/2010/wordprocessingInk" xmlns:wne="http://schemas.microsoft.com/office/word/2006/wordml" xmlns:wps="http://schemas.microsoft.com/office/word/2010/wordprocessingShape" mc:Ignorable="w14 w15 w16se wp14">
   <w:p>
     <w:pPr>
       <w:pStyle w:val="Kopfzeile"/>
@@ -1351,7 +1771,7 @@
 </file>
 
 <file path=word/numbering.xml><?xml version="1.0" encoding="utf-8"?>
-<w:numbering xmlns:wpc="http://schemas.microsoft.com/office/word/2010/wordprocessingCanvas" xmlns:mc="http://schemas.openxmlformats.org/markup-compatibility/2006" xmlns:o="urn:schemas-microsoft-com:office:office" xmlns:r="http://schemas.openxmlformats.org/officeDocument/2006/relationships" xmlns:m="http://schemas.openxmlformats.org/officeDocument/2006/math" xmlns:v="urn:schemas-microsoft-com:vml" xmlns:wp14="http://schemas.microsoft.com/office/word/2010/wordprocessingDrawing" xmlns:wp="http://schemas.openxmlformats.org/drawingml/2006/wordprocessingDrawing" xmlns:w10="urn:schemas-microsoft-com:office:word" xmlns:w="http://schemas.openxmlformats.org/wordprocessingml/2006/main" xmlns:w14="http://schemas.microsoft.com/office/word/2010/wordml" xmlns:w15="http://schemas.microsoft.com/office/word/2012/wordml" xmlns:wpg="http://schemas.microsoft.com/office/word/2010/wordprocessingGroup" xmlns:wpi="http://schemas.microsoft.com/office/word/2010/wordprocessingInk" xmlns:wne="http://schemas.microsoft.com/office/word/2006/wordml" xmlns:wps="http://schemas.microsoft.com/office/word/2010/wordprocessingShape" mc:Ignorable="w14 w15 wp14">
+<w:numbering xmlns:wpc="http://schemas.microsoft.com/office/word/2010/wordprocessingCanvas" xmlns:cx="http://schemas.microsoft.com/office/drawing/2014/chartex" xmlns:cx1="http://schemas.microsoft.com/office/drawing/2015/9/8/chartex" xmlns:cx2="http://schemas.microsoft.com/office/drawing/2015/10/21/chartex" xmlns:mc="http://schemas.openxmlformats.org/markup-compatibility/2006" xmlns:o="urn:schemas-microsoft-com:office:office" xmlns:r="http://schemas.openxmlformats.org/officeDocument/2006/relationships" xmlns:m="http://schemas.openxmlformats.org/officeDocument/2006/math" xmlns:v="urn:schemas-microsoft-com:vml" xmlns:wp14="http://schemas.microsoft.com/office/word/2010/wordprocessingDrawing" xmlns:wp="http://schemas.openxmlformats.org/drawingml/2006/wordprocessingDrawing" xmlns:w10="urn:schemas-microsoft-com:office:word" xmlns:w="http://schemas.openxmlformats.org/wordprocessingml/2006/main" xmlns:w14="http://schemas.microsoft.com/office/word/2010/wordml" xmlns:w15="http://schemas.microsoft.com/office/word/2012/wordml" xmlns:w16se="http://schemas.microsoft.com/office/word/2015/wordml/symex" xmlns:wpg="http://schemas.microsoft.com/office/word/2010/wordprocessingGroup" xmlns:wpi="http://schemas.microsoft.com/office/word/2010/wordprocessingInk" xmlns:wne="http://schemas.microsoft.com/office/word/2006/wordml" xmlns:wps="http://schemas.microsoft.com/office/word/2010/wordprocessingShape" mc:Ignorable="w14 w15 w16se wp14">
   <w:abstractNum w:abstractNumId="0" w15:restartNumberingAfterBreak="0">
     <w:nsid w:val="419F3DA0"/>
     <w:multiLevelType w:val="hybridMultilevel"/>
@@ -1560,17 +1980,106 @@
       </w:pPr>
     </w:lvl>
   </w:abstractNum>
+  <w:abstractNum w:abstractNumId="2" w15:restartNumberingAfterBreak="0">
+    <w:nsid w:val="59A007E9"/>
+    <w:multiLevelType w:val="hybridMultilevel"/>
+    <w:tmpl w:val="588410A2"/>
+    <w:lvl w:ilvl="0" w:tplc="0807000F">
+      <w:start w:val="1"/>
+      <w:numFmt w:val="decimal"/>
+      <w:lvlText w:val="%1."/>
+      <w:lvlJc w:val="left"/>
+      <w:pPr>
+        <w:ind w:left="720" w:hanging="360"/>
+      </w:pPr>
+    </w:lvl>
+    <w:lvl w:ilvl="1" w:tplc="08070019" w:tentative="1">
+      <w:start w:val="1"/>
+      <w:numFmt w:val="lowerLetter"/>
+      <w:lvlText w:val="%2."/>
+      <w:lvlJc w:val="left"/>
+      <w:pPr>
+        <w:ind w:left="1440" w:hanging="360"/>
+      </w:pPr>
+    </w:lvl>
+    <w:lvl w:ilvl="2" w:tplc="0807001B" w:tentative="1">
+      <w:start w:val="1"/>
+      <w:numFmt w:val="lowerRoman"/>
+      <w:lvlText w:val="%3."/>
+      <w:lvlJc w:val="right"/>
+      <w:pPr>
+        <w:ind w:left="2160" w:hanging="180"/>
+      </w:pPr>
+    </w:lvl>
+    <w:lvl w:ilvl="3" w:tplc="0807000F" w:tentative="1">
+      <w:start w:val="1"/>
+      <w:numFmt w:val="decimal"/>
+      <w:lvlText w:val="%4."/>
+      <w:lvlJc w:val="left"/>
+      <w:pPr>
+        <w:ind w:left="2880" w:hanging="360"/>
+      </w:pPr>
+    </w:lvl>
+    <w:lvl w:ilvl="4" w:tplc="08070019" w:tentative="1">
+      <w:start w:val="1"/>
+      <w:numFmt w:val="lowerLetter"/>
+      <w:lvlText w:val="%5."/>
+      <w:lvlJc w:val="left"/>
+      <w:pPr>
+        <w:ind w:left="3600" w:hanging="360"/>
+      </w:pPr>
+    </w:lvl>
+    <w:lvl w:ilvl="5" w:tplc="0807001B" w:tentative="1">
+      <w:start w:val="1"/>
+      <w:numFmt w:val="lowerRoman"/>
+      <w:lvlText w:val="%6."/>
+      <w:lvlJc w:val="right"/>
+      <w:pPr>
+        <w:ind w:left="4320" w:hanging="180"/>
+      </w:pPr>
+    </w:lvl>
+    <w:lvl w:ilvl="6" w:tplc="0807000F" w:tentative="1">
+      <w:start w:val="1"/>
+      <w:numFmt w:val="decimal"/>
+      <w:lvlText w:val="%7."/>
+      <w:lvlJc w:val="left"/>
+      <w:pPr>
+        <w:ind w:left="5040" w:hanging="360"/>
+      </w:pPr>
+    </w:lvl>
+    <w:lvl w:ilvl="7" w:tplc="08070019" w:tentative="1">
+      <w:start w:val="1"/>
+      <w:numFmt w:val="lowerLetter"/>
+      <w:lvlText w:val="%8."/>
+      <w:lvlJc w:val="left"/>
+      <w:pPr>
+        <w:ind w:left="5760" w:hanging="360"/>
+      </w:pPr>
+    </w:lvl>
+    <w:lvl w:ilvl="8" w:tplc="0807001B" w:tentative="1">
+      <w:start w:val="1"/>
+      <w:numFmt w:val="lowerRoman"/>
+      <w:lvlText w:val="%9."/>
+      <w:lvlJc w:val="right"/>
+      <w:pPr>
+        <w:ind w:left="6480" w:hanging="180"/>
+      </w:pPr>
+    </w:lvl>
+  </w:abstractNum>
   <w:num w:numId="1">
     <w:abstractNumId w:val="1"/>
   </w:num>
   <w:num w:numId="2">
     <w:abstractNumId w:val="0"/>
   </w:num>
+  <w:num w:numId="3">
+    <w:abstractNumId w:val="2"/>
+  </w:num>
 </w:numbering>
 </file>
 
 <file path=word/styles.xml><?xml version="1.0" encoding="utf-8"?>
-<w:styles xmlns:mc="http://schemas.openxmlformats.org/markup-compatibility/2006" xmlns:r="http://schemas.openxmlformats.org/officeDocument/2006/relationships" xmlns:w="http://schemas.openxmlformats.org/wordprocessingml/2006/main" xmlns:w14="http://schemas.microsoft.com/office/word/2010/wordml" xmlns:w15="http://schemas.microsoft.com/office/word/2012/wordml" mc:Ignorable="w14 w15">
+<w:styles xmlns:mc="http://schemas.openxmlformats.org/markup-compatibility/2006" xmlns:r="http://schemas.openxmlformats.org/officeDocument/2006/relationships" xmlns:w="http://schemas.openxmlformats.org/wordprocessingml/2006/main" xmlns:w14="http://schemas.microsoft.com/office/word/2010/wordml" xmlns:w15="http://schemas.microsoft.com/office/word/2012/wordml" xmlns:w16se="http://schemas.microsoft.com/office/word/2015/wordml/symex" mc:Ignorable="w14 w15 w16se">
   <w:docDefaults>
     <w:rPrDefault>
       <w:rPr>
@@ -1586,7 +2095,7 @@
       </w:pPr>
     </w:pPrDefault>
   </w:docDefaults>
-  <w:latentStyles w:defLockedState="0" w:defUIPriority="99" w:defSemiHidden="0" w:defUnhideWhenUsed="0" w:defQFormat="0" w:count="371">
+  <w:latentStyles w:defLockedState="0" w:defUIPriority="99" w:defSemiHidden="0" w:defUnhideWhenUsed="0" w:defQFormat="0" w:count="372">
     <w:lsdException w:name="Normal" w:uiPriority="0" w:qFormat="1"/>
     <w:lsdException w:name="heading 1" w:uiPriority="9" w:qFormat="1"/>
     <w:lsdException w:name="heading 2" w:semiHidden="1" w:uiPriority="9" w:unhideWhenUsed="1" w:qFormat="1"/>
@@ -1692,7 +2201,6 @@
     <w:lsdException w:name="HTML Sample" w:semiHidden="1" w:unhideWhenUsed="1"/>
     <w:lsdException w:name="HTML Typewriter" w:semiHidden="1" w:unhideWhenUsed="1"/>
     <w:lsdException w:name="HTML Variable" w:semiHidden="1" w:unhideWhenUsed="1"/>
-    <w:lsdException w:name="Normal Table" w:semiHidden="1" w:unhideWhenUsed="1"/>
     <w:lsdException w:name="annotation subject" w:semiHidden="1" w:unhideWhenUsed="1"/>
     <w:lsdException w:name="No List" w:semiHidden="1" w:unhideWhenUsed="1"/>
     <w:lsdException w:name="Outline List 1" w:semiHidden="1" w:unhideWhenUsed="1"/>
@@ -1739,10 +2247,8 @@
     <w:lsdException w:name="Table Subtle 2" w:semiHidden="1" w:unhideWhenUsed="1"/>
     <w:lsdException w:name="Table Web 1" w:semiHidden="1" w:unhideWhenUsed="1"/>
     <w:lsdException w:name="Table Web 2" w:semiHidden="1" w:unhideWhenUsed="1"/>
-    <w:lsdException w:name="Table Web 3" w:semiHidden="1" w:unhideWhenUsed="1"/>
     <w:lsdException w:name="Balloon Text" w:semiHidden="1" w:unhideWhenUsed="1"/>
     <w:lsdException w:name="Table Grid" w:uiPriority="39"/>
-    <w:lsdException w:name="Table Theme" w:semiHidden="1" w:unhideWhenUsed="1"/>
     <w:lsdException w:name="Placeholder Text" w:semiHidden="1"/>
     <w:lsdException w:name="No Spacing" w:uiPriority="1" w:qFormat="1"/>
     <w:lsdException w:name="Light Shading" w:uiPriority="60"/>
@@ -1958,6 +2464,7 @@
     <w:lsdException w:name="List Table 5 Dark Accent 6" w:uiPriority="50"/>
     <w:lsdException w:name="List Table 6 Colorful Accent 6" w:uiPriority="51"/>
     <w:lsdException w:name="List Table 7 Colorful Accent 6" w:uiPriority="52"/>
+    <w:lsdException w:name="Mention" w:semiHidden="1" w:unhideWhenUsed="1"/>
   </w:latentStyles>
   <w:style w:type="paragraph" w:default="1" w:styleId="Standard">
     <w:name w:val="Normal"/>
@@ -2826,7 +3333,7 @@
 </file>
 
 <file path=customXml/itemProps2.xml><?xml version="1.0" encoding="utf-8"?>
-<ds:datastoreItem xmlns:ds="http://schemas.openxmlformats.org/officeDocument/2006/customXml" ds:itemID="{2D1B165E-517F-4062-9F55-C990297AC4BA}">
+<ds:datastoreItem xmlns:ds="http://schemas.openxmlformats.org/officeDocument/2006/customXml" ds:itemID="{7ADF4F3D-AF6D-46AB-9991-F1682ED252EE}">
   <ds:schemaRefs>
     <ds:schemaRef ds:uri="http://schemas.openxmlformats.org/officeDocument/2006/bibliography"/>
   </ds:schemaRefs>

</xml_diff>